<commit_message>
law lec2, network lab2, prolog task 2 and 3
</commit_message>
<xml_diff>
--- a/sem 7/Networks/task 1/task1 network.docx
+++ b/sem 7/Networks/task 1/task1 network.docx
@@ -451,12 +451,44 @@
       </w:pPr>
       <w:r>
         <w:rPr>
+          <w:b w:val="false"/>
+          <w:bCs w:val="false"/>
+          <w:u w:val="none"/>
+        </w:rPr>
+      </w:r>
+    </w:p>
+    <w:p>
+      <w:pPr>
+        <w:pStyle w:val="Normal"/>
+        <w:bidi w:val="0"/>
+        <w:jc w:val="start"/>
+        <w:rPr>
+          <w:b w:val="false"/>
+          <w:bCs w:val="false"/>
+          <w:sz w:val="24"/>
+          <w:szCs w:val="24"/>
+          <w:u w:val="none"/>
+        </w:rPr>
+      </w:pPr>
+      <w:r>
+        <w:rPr>
           <w:b/>
           <w:bCs/>
           <w:sz w:val="24"/>
           <w:szCs w:val="24"/>
           <w:u w:val="single"/>
         </w:rPr>
+        <w:t>Вопрос 5:</w:t>
+      </w:r>
+      <w:r>
+        <w:rPr>
+          <w:b w:val="false"/>
+          <w:bCs w:val="false"/>
+          <w:sz w:val="24"/>
+          <w:szCs w:val="24"/>
+          <w:u w:val="none"/>
+        </w:rPr>
+        <w:t xml:space="preserve"> Какие адреса предназначены для использования только в частных сетях?</w:t>
       </w:r>
     </w:p>
     <w:p>
@@ -480,17 +512,40 @@
           <w:szCs w:val="24"/>
           <w:u w:val="single"/>
         </w:rPr>
-        <w:t>Вопрос 5:</w:t>
-      </w:r>
-      <w:r>
-        <w:rPr>
-          <w:b w:val="false"/>
-          <w:bCs w:val="false"/>
-          <w:sz w:val="24"/>
-          <w:szCs w:val="24"/>
-          <w:u w:val="none"/>
-        </w:rPr>
-        <w:t xml:space="preserve"> Какие адреса предназначены для использования только в частных сетях?</w:t>
+        <w:t>Ответ:</w:t>
+      </w:r>
+      <w:r>
+        <w:rPr>
+          <w:b w:val="false"/>
+          <w:bCs w:val="false"/>
+          <w:sz w:val="24"/>
+          <w:szCs w:val="24"/>
+          <w:u w:val="none"/>
+        </w:rPr>
+        <w:t xml:space="preserve"> 10.0.0.0-10.255.255.255, 172.16.0.0-172.31.255.255, 192.168.0.0-192.168.255.255, 169.254.0.0-168.254.255.255</w:t>
+      </w:r>
+    </w:p>
+    <w:p>
+      <w:pPr>
+        <w:pStyle w:val="Normal"/>
+        <w:bidi w:val="0"/>
+        <w:jc w:val="start"/>
+        <w:rPr>
+          <w:b w:val="false"/>
+          <w:bCs w:val="false"/>
+          <w:sz w:val="24"/>
+          <w:szCs w:val="24"/>
+          <w:u w:val="none"/>
+        </w:rPr>
+      </w:pPr>
+      <w:r>
+        <w:rPr>
+          <w:b w:val="false"/>
+          <w:bCs w:val="false"/>
+          <w:sz w:val="24"/>
+          <w:szCs w:val="24"/>
+          <w:u w:val="none"/>
+        </w:rPr>
       </w:r>
     </w:p>
     <w:p>
@@ -514,56 +569,24 @@
           <w:szCs w:val="24"/>
           <w:u w:val="single"/>
         </w:rPr>
-        <w:t>Ответ:</w:t>
-      </w:r>
-      <w:r>
-        <w:rPr>
-          <w:b w:val="false"/>
-          <w:bCs w:val="false"/>
-          <w:sz w:val="24"/>
-          <w:szCs w:val="24"/>
-          <w:u w:val="none"/>
-        </w:rPr>
-        <w:t xml:space="preserve"> 10.0.0.0-10.255.255.255, 172.16.0.0-172.31.255.255, 192.168.0.0-192.168.255.255, 169.254.0.0-168.254.255.255</w:t>
-      </w:r>
-    </w:p>
-    <w:p>
-      <w:pPr>
-        <w:pStyle w:val="Normal"/>
-        <w:bidi w:val="0"/>
-        <w:jc w:val="start"/>
-        <w:rPr>
-          <w:b w:val="false"/>
-          <w:bCs w:val="false"/>
-          <w:sz w:val="24"/>
-          <w:szCs w:val="24"/>
-          <w:u w:val="none"/>
-        </w:rPr>
-      </w:pPr>
-      <w:r>
-        <w:rPr>
-          <w:b w:val="false"/>
-          <w:bCs w:val="false"/>
-          <w:sz w:val="24"/>
-          <w:szCs w:val="24"/>
-          <w:u w:val="none"/>
-        </w:rPr>
-      </w:r>
-    </w:p>
-    <w:p>
-      <w:pPr>
-        <w:pStyle w:val="Normal"/>
-        <w:bidi w:val="0"/>
-        <w:jc w:val="start"/>
-        <w:rPr>
-          <w:b w:val="false"/>
-          <w:bCs w:val="false"/>
-          <w:sz w:val="24"/>
-          <w:szCs w:val="24"/>
-          <w:u w:val="none"/>
-        </w:rPr>
-      </w:pPr>
-      <w:r>
+        <w:t>Вопрос 6:</w:t>
+      </w:r>
+      <w:r>
+        <w:rPr>
+          <w:b w:val="false"/>
+          <w:bCs w:val="false"/>
+          <w:sz w:val="24"/>
+          <w:szCs w:val="24"/>
+          <w:u w:val="none"/>
+        </w:rPr>
+        <w:t xml:space="preserve"> Почему для использования в частных сетях были выделены специальные области адресного пространства?</w:t>
+      </w:r>
+    </w:p>
+    <w:p>
+      <w:pPr>
+        <w:pStyle w:val="Normal"/>
+        <w:bidi w:val="0"/>
+        <w:jc w:val="start"/>
         <w:rPr>
           <w:b/>
           <w:bCs/>
@@ -571,24 +594,8 @@
           <w:szCs w:val="24"/>
           <w:u w:val="single"/>
         </w:rPr>
-        <w:t>Вопрос 6:</w:t>
-      </w:r>
-      <w:r>
-        <w:rPr>
-          <w:b w:val="false"/>
-          <w:bCs w:val="false"/>
-          <w:sz w:val="24"/>
-          <w:szCs w:val="24"/>
-          <w:u w:val="none"/>
-        </w:rPr>
-        <w:t xml:space="preserve"> Почему для использования в частных сетях были выделены специальные области адресного пространства?</w:t>
-      </w:r>
-    </w:p>
-    <w:p>
-      <w:pPr>
-        <w:pStyle w:val="Normal"/>
-        <w:bidi w:val="0"/>
-        <w:jc w:val="start"/>
+      </w:pPr>
+      <w:r>
         <w:rPr>
           <w:b/>
           <w:bCs/>
@@ -596,15 +603,6 @@
           <w:szCs w:val="24"/>
           <w:u w:val="single"/>
         </w:rPr>
-      </w:pPr>
-      <w:r>
-        <w:rPr>
-          <w:b/>
-          <w:bCs/>
-          <w:sz w:val="24"/>
-          <w:szCs w:val="24"/>
-          <w:u w:val="single"/>
-        </w:rPr>
         <w:t>Ответ:</w:t>
       </w:r>
       <w:r>
@@ -631,11 +629,9 @@
       </w:pPr>
       <w:r>
         <w:rPr>
-          <w:b/>
-          <w:bCs/>
-          <w:sz w:val="24"/>
-          <w:szCs w:val="24"/>
-          <w:u w:val="single"/>
+          <w:b w:val="false"/>
+          <w:bCs w:val="false"/>
+          <w:u w:val="none"/>
         </w:rPr>
       </w:r>
     </w:p>
@@ -897,12 +893,12 @@
         </w:tblCellMar>
       </w:tblPr>
       <w:tblGrid>
-        <w:gridCol w:w="967"/>
+        <w:gridCol w:w="966"/>
         <w:gridCol w:w="2438"/>
         <w:gridCol w:w="1875"/>
         <w:gridCol w:w="1529"/>
-        <w:gridCol w:w="1382"/>
-        <w:gridCol w:w="2308"/>
+        <w:gridCol w:w="1383"/>
+        <w:gridCol w:w="2307"/>
       </w:tblGrid>
       <w:tr>
         <w:trPr>
@@ -910,7 +906,7 @@
         </w:trPr>
         <w:tc>
           <w:tcPr>
-            <w:tcW w:w="967" w:type="dxa"/>
+            <w:tcW w:w="966" w:type="dxa"/>
             <w:tcBorders/>
           </w:tcPr>
           <w:p>
@@ -989,7 +985,7 @@
         </w:tc>
         <w:tc>
           <w:tcPr>
-            <w:tcW w:w="1382" w:type="dxa"/>
+            <w:tcW w:w="1383" w:type="dxa"/>
             <w:tcBorders/>
           </w:tcPr>
           <w:p>
@@ -1006,7 +1002,7 @@
         </w:tc>
         <w:tc>
           <w:tcPr>
-            <w:tcW w:w="2308" w:type="dxa"/>
+            <w:tcW w:w="2307" w:type="dxa"/>
             <w:tcBorders/>
           </w:tcPr>
           <w:p>
@@ -1026,7 +1022,7 @@
         <w:trPr/>
         <w:tc>
           <w:tcPr>
-            <w:tcW w:w="967" w:type="dxa"/>
+            <w:tcW w:w="966" w:type="dxa"/>
             <w:tcBorders/>
           </w:tcPr>
           <w:p>
@@ -1098,7 +1094,7 @@
         </w:tc>
         <w:tc>
           <w:tcPr>
-            <w:tcW w:w="1382" w:type="dxa"/>
+            <w:tcW w:w="1383" w:type="dxa"/>
             <w:tcBorders/>
           </w:tcPr>
           <w:p>
@@ -1116,23 +1112,19 @@
         </w:tc>
         <w:tc>
           <w:tcPr>
-            <w:tcW w:w="2308" w:type="dxa"/>
-            <w:tcBorders/>
-          </w:tcPr>
-          <w:p>
-            <w:pPr>
-              <w:pStyle w:val="TableContents"/>
-              <w:bidi w:val="0"/>
-              <w:jc w:val="start"/>
-              <w:rPr/>
-            </w:pPr>
-            <w:r>
-              <w:rPr/>
-              <w:t>16777214</w:t>
-            </w:r>
-            <w:r>
-              <w:rPr/>
-              <w:t>*</w:t>
+            <w:tcW w:w="2307" w:type="dxa"/>
+            <w:tcBorders/>
+          </w:tcPr>
+          <w:p>
+            <w:pPr>
+              <w:pStyle w:val="TableContents"/>
+              <w:bidi w:val="0"/>
+              <w:jc w:val="start"/>
+              <w:rPr/>
+            </w:pPr>
+            <w:r>
+              <w:rPr/>
+              <w:t>16777214*</w:t>
             </w:r>
           </w:p>
         </w:tc>
@@ -1141,7 +1133,7 @@
         <w:trPr/>
         <w:tc>
           <w:tcPr>
-            <w:tcW w:w="967" w:type="dxa"/>
+            <w:tcW w:w="966" w:type="dxa"/>
             <w:tcBorders/>
           </w:tcPr>
           <w:p>
@@ -1213,7 +1205,7 @@
         </w:tc>
         <w:tc>
           <w:tcPr>
-            <w:tcW w:w="1382" w:type="dxa"/>
+            <w:tcW w:w="1383" w:type="dxa"/>
             <w:tcBorders/>
           </w:tcPr>
           <w:p>
@@ -1231,23 +1223,19 @@
         </w:tc>
         <w:tc>
           <w:tcPr>
-            <w:tcW w:w="2308" w:type="dxa"/>
-            <w:tcBorders/>
-          </w:tcPr>
-          <w:p>
-            <w:pPr>
-              <w:pStyle w:val="TableContents"/>
-              <w:bidi w:val="0"/>
-              <w:jc w:val="start"/>
-              <w:rPr/>
-            </w:pPr>
-            <w:r>
-              <w:rPr/>
-              <w:t>65534</w:t>
-            </w:r>
-            <w:r>
-              <w:rPr/>
-              <w:t>*</w:t>
+            <w:tcW w:w="2307" w:type="dxa"/>
+            <w:tcBorders/>
+          </w:tcPr>
+          <w:p>
+            <w:pPr>
+              <w:pStyle w:val="TableContents"/>
+              <w:bidi w:val="0"/>
+              <w:jc w:val="start"/>
+              <w:rPr/>
+            </w:pPr>
+            <w:r>
+              <w:rPr/>
+              <w:t>65534*</w:t>
             </w:r>
           </w:p>
         </w:tc>
@@ -1256,7 +1244,7 @@
         <w:trPr/>
         <w:tc>
           <w:tcPr>
-            <w:tcW w:w="967" w:type="dxa"/>
+            <w:tcW w:w="966" w:type="dxa"/>
             <w:tcBorders/>
           </w:tcPr>
           <w:p>
@@ -1328,7 +1316,7 @@
         </w:tc>
         <w:tc>
           <w:tcPr>
-            <w:tcW w:w="1382" w:type="dxa"/>
+            <w:tcW w:w="1383" w:type="dxa"/>
             <w:tcBorders/>
           </w:tcPr>
           <w:p>
@@ -1346,23 +1334,19 @@
         </w:tc>
         <w:tc>
           <w:tcPr>
-            <w:tcW w:w="2308" w:type="dxa"/>
-            <w:tcBorders/>
-          </w:tcPr>
-          <w:p>
-            <w:pPr>
-              <w:pStyle w:val="TableContents"/>
-              <w:bidi w:val="0"/>
-              <w:jc w:val="start"/>
-              <w:rPr/>
-            </w:pPr>
-            <w:r>
-              <w:rPr/>
-              <w:t>25</w:t>
-            </w:r>
-            <w:r>
-              <w:rPr/>
-              <w:t>4*</w:t>
+            <w:tcW w:w="2307" w:type="dxa"/>
+            <w:tcBorders/>
+          </w:tcPr>
+          <w:p>
+            <w:pPr>
+              <w:pStyle w:val="TableContents"/>
+              <w:bidi w:val="0"/>
+              <w:jc w:val="start"/>
+              <w:rPr/>
+            </w:pPr>
+            <w:r>
+              <w:rPr/>
+              <w:t>254*</w:t>
             </w:r>
           </w:p>
         </w:tc>
@@ -1371,7 +1355,7 @@
         <w:trPr/>
         <w:tc>
           <w:tcPr>
-            <w:tcW w:w="967" w:type="dxa"/>
+            <w:tcW w:w="966" w:type="dxa"/>
             <w:tcBorders/>
           </w:tcPr>
           <w:p>
@@ -1443,7 +1427,7 @@
         </w:tc>
         <w:tc>
           <w:tcPr>
-            <w:tcW w:w="1382" w:type="dxa"/>
+            <w:tcW w:w="1383" w:type="dxa"/>
             <w:tcBorders/>
           </w:tcPr>
           <w:p>
@@ -1461,7 +1445,7 @@
         </w:tc>
         <w:tc>
           <w:tcPr>
-            <w:tcW w:w="2308" w:type="dxa"/>
+            <w:tcW w:w="2307" w:type="dxa"/>
             <w:tcBorders/>
           </w:tcPr>
           <w:p>
@@ -1482,7 +1466,7 @@
         <w:trPr/>
         <w:tc>
           <w:tcPr>
-            <w:tcW w:w="967" w:type="dxa"/>
+            <w:tcW w:w="966" w:type="dxa"/>
             <w:tcBorders/>
           </w:tcPr>
           <w:p>
@@ -1554,7 +1538,7 @@
         </w:tc>
         <w:tc>
           <w:tcPr>
-            <w:tcW w:w="1382" w:type="dxa"/>
+            <w:tcW w:w="1383" w:type="dxa"/>
             <w:tcBorders/>
           </w:tcPr>
           <w:p>
@@ -1572,7 +1556,7 @@
         </w:tc>
         <w:tc>
           <w:tcPr>
-            <w:tcW w:w="2308" w:type="dxa"/>
+            <w:tcW w:w="2307" w:type="dxa"/>
             <w:tcBorders/>
           </w:tcPr>
           <w:p>
@@ -1732,11 +1716,11 @@
         </w:tblCellMar>
       </w:tblPr>
       <w:tblGrid>
-        <w:gridCol w:w="2161"/>
+        <w:gridCol w:w="2160"/>
         <w:gridCol w:w="809"/>
-        <w:gridCol w:w="2250"/>
-        <w:gridCol w:w="2517"/>
-        <w:gridCol w:w="2427"/>
+        <w:gridCol w:w="2251"/>
+        <w:gridCol w:w="2516"/>
+        <w:gridCol w:w="2428"/>
       </w:tblGrid>
       <w:tr>
         <w:trPr>
@@ -1744,7 +1728,7 @@
         </w:trPr>
         <w:tc>
           <w:tcPr>
-            <w:tcW w:w="2161" w:type="dxa"/>
+            <w:tcW w:w="2160" w:type="dxa"/>
             <w:tcBorders/>
           </w:tcPr>
           <w:p>
@@ -1778,7 +1762,7 @@
         </w:tc>
         <w:tc>
           <w:tcPr>
-            <w:tcW w:w="2250" w:type="dxa"/>
+            <w:tcW w:w="2251" w:type="dxa"/>
             <w:tcBorders/>
           </w:tcPr>
           <w:p>
@@ -1795,7 +1779,7 @@
         </w:tc>
         <w:tc>
           <w:tcPr>
-            <w:tcW w:w="2517" w:type="dxa"/>
+            <w:tcW w:w="2516" w:type="dxa"/>
             <w:tcBorders/>
           </w:tcPr>
           <w:p>
@@ -1812,7 +1796,7 @@
         </w:tc>
         <w:tc>
           <w:tcPr>
-            <w:tcW w:w="2427" w:type="dxa"/>
+            <w:tcW w:w="2428" w:type="dxa"/>
             <w:tcBorders/>
           </w:tcPr>
           <w:p>
@@ -1832,7 +1816,7 @@
         <w:trPr/>
         <w:tc>
           <w:tcPr>
-            <w:tcW w:w="2161" w:type="dxa"/>
+            <w:tcW w:w="2160" w:type="dxa"/>
             <w:tcBorders/>
           </w:tcPr>
           <w:p>
@@ -1868,7 +1852,7 @@
         </w:tc>
         <w:tc>
           <w:tcPr>
-            <w:tcW w:w="2250" w:type="dxa"/>
+            <w:tcW w:w="2251" w:type="dxa"/>
             <w:tcBorders/>
           </w:tcPr>
           <w:p>
@@ -1886,7 +1870,7 @@
         </w:tc>
         <w:tc>
           <w:tcPr>
-            <w:tcW w:w="2517" w:type="dxa"/>
+            <w:tcW w:w="2516" w:type="dxa"/>
             <w:tcBorders/>
           </w:tcPr>
           <w:p>
@@ -1904,7 +1888,7 @@
         </w:tc>
         <w:tc>
           <w:tcPr>
-            <w:tcW w:w="2427" w:type="dxa"/>
+            <w:tcW w:w="2428" w:type="dxa"/>
             <w:tcBorders/>
           </w:tcPr>
           <w:p>
@@ -1925,7 +1909,7 @@
         <w:trPr/>
         <w:tc>
           <w:tcPr>
-            <w:tcW w:w="2161" w:type="dxa"/>
+            <w:tcW w:w="2160" w:type="dxa"/>
             <w:tcBorders/>
           </w:tcPr>
           <w:p>
@@ -1961,7 +1945,7 @@
         </w:tc>
         <w:tc>
           <w:tcPr>
-            <w:tcW w:w="2250" w:type="dxa"/>
+            <w:tcW w:w="2251" w:type="dxa"/>
             <w:tcBorders/>
           </w:tcPr>
           <w:p>
@@ -1979,7 +1963,7 @@
         </w:tc>
         <w:tc>
           <w:tcPr>
-            <w:tcW w:w="2517" w:type="dxa"/>
+            <w:tcW w:w="2516" w:type="dxa"/>
             <w:tcBorders/>
           </w:tcPr>
           <w:p>
@@ -1997,7 +1981,7 @@
         </w:tc>
         <w:tc>
           <w:tcPr>
-            <w:tcW w:w="2427" w:type="dxa"/>
+            <w:tcW w:w="2428" w:type="dxa"/>
             <w:tcBorders/>
           </w:tcPr>
           <w:p>
@@ -2018,7 +2002,7 @@
         <w:trPr/>
         <w:tc>
           <w:tcPr>
-            <w:tcW w:w="2161" w:type="dxa"/>
+            <w:tcW w:w="2160" w:type="dxa"/>
             <w:tcBorders/>
           </w:tcPr>
           <w:p>
@@ -2054,7 +2038,7 @@
         </w:tc>
         <w:tc>
           <w:tcPr>
-            <w:tcW w:w="2250" w:type="dxa"/>
+            <w:tcW w:w="2251" w:type="dxa"/>
             <w:tcBorders/>
           </w:tcPr>
           <w:p>
@@ -2072,7 +2056,7 @@
         </w:tc>
         <w:tc>
           <w:tcPr>
-            <w:tcW w:w="2517" w:type="dxa"/>
+            <w:tcW w:w="2516" w:type="dxa"/>
             <w:tcBorders/>
           </w:tcPr>
           <w:p>
@@ -2090,7 +2074,7 @@
         </w:tc>
         <w:tc>
           <w:tcPr>
-            <w:tcW w:w="2427" w:type="dxa"/>
+            <w:tcW w:w="2428" w:type="dxa"/>
             <w:tcBorders/>
           </w:tcPr>
           <w:p>
@@ -2111,7 +2095,7 @@
         <w:trPr/>
         <w:tc>
           <w:tcPr>
-            <w:tcW w:w="2161" w:type="dxa"/>
+            <w:tcW w:w="2160" w:type="dxa"/>
             <w:tcBorders/>
           </w:tcPr>
           <w:p>
@@ -2147,7 +2131,7 @@
         </w:tc>
         <w:tc>
           <w:tcPr>
-            <w:tcW w:w="2250" w:type="dxa"/>
+            <w:tcW w:w="2251" w:type="dxa"/>
             <w:tcBorders/>
           </w:tcPr>
           <w:p>
@@ -2165,7 +2149,7 @@
         </w:tc>
         <w:tc>
           <w:tcPr>
-            <w:tcW w:w="2517" w:type="dxa"/>
+            <w:tcW w:w="2516" w:type="dxa"/>
             <w:tcBorders/>
           </w:tcPr>
           <w:p>
@@ -2183,7 +2167,7 @@
         </w:tc>
         <w:tc>
           <w:tcPr>
-            <w:tcW w:w="2427" w:type="dxa"/>
+            <w:tcW w:w="2428" w:type="dxa"/>
             <w:tcBorders/>
           </w:tcPr>
           <w:p>
@@ -2204,7 +2188,7 @@
         <w:trPr/>
         <w:tc>
           <w:tcPr>
-            <w:tcW w:w="2161" w:type="dxa"/>
+            <w:tcW w:w="2160" w:type="dxa"/>
             <w:tcBorders/>
           </w:tcPr>
           <w:p>
@@ -2240,7 +2224,7 @@
         </w:tc>
         <w:tc>
           <w:tcPr>
-            <w:tcW w:w="2250" w:type="dxa"/>
+            <w:tcW w:w="2251" w:type="dxa"/>
             <w:tcBorders/>
           </w:tcPr>
           <w:p>
@@ -2258,7 +2242,7 @@
         </w:tc>
         <w:tc>
           <w:tcPr>
-            <w:tcW w:w="2517" w:type="dxa"/>
+            <w:tcW w:w="2516" w:type="dxa"/>
             <w:tcBorders/>
           </w:tcPr>
           <w:p>
@@ -2276,7 +2260,7 @@
         </w:tc>
         <w:tc>
           <w:tcPr>
-            <w:tcW w:w="2427" w:type="dxa"/>
+            <w:tcW w:w="2428" w:type="dxa"/>
             <w:tcBorders/>
           </w:tcPr>
           <w:p>
@@ -3005,11 +2989,7 @@
       </w:pPr>
       <w:r>
         <w:rPr/>
-        <w:t xml:space="preserve">2. </w:t>
-      </w:r>
-      <w:r>
-        <w:rPr/>
-        <w:t>Если отправителем является компьютер A, то при отправке:</w:t>
+        <w:t>2. Если отправителем является компьютер A, то при отправке:</w:t>
       </w:r>
     </w:p>
     <w:p>
@@ -3056,27 +3036,19 @@
       </w:pPr>
       <w:r>
         <w:rPr/>
-        <w:t xml:space="preserve">3. 255.255.255.255 → </w:t>
-      </w:r>
-      <w:r>
-        <w:rPr/>
-        <w:t>A, B, C, D</w:t>
-      </w:r>
-    </w:p>
-    <w:p>
-      <w:pPr>
-        <w:pStyle w:val="Normal"/>
-        <w:bidi w:val="0"/>
-        <w:jc w:val="start"/>
-        <w:rPr/>
-      </w:pPr>
-      <w:r>
-        <w:rPr/>
-        <w:t xml:space="preserve">4. </w:t>
-      </w:r>
-      <w:r>
-        <w:rPr/>
-        <w:t>150.127.255.255 → J, K, L, M</w:t>
+        <w:t>3. 255.255.255.255 → A, B, C, D</w:t>
+      </w:r>
+    </w:p>
+    <w:p>
+      <w:pPr>
+        <w:pStyle w:val="Normal"/>
+        <w:bidi w:val="0"/>
+        <w:jc w:val="start"/>
+        <w:rPr/>
+      </w:pPr>
+      <w:r>
+        <w:rPr/>
+        <w:t>4. 150.127.255.255 → J, K, L, M</w:t>
       </w:r>
     </w:p>
     <w:p>
@@ -3173,7 +3145,6 @@
     </w:rPrDefault>
     <w:pPrDefault>
       <w:pPr>
-        <w:widowControl/>
         <w:suppressAutoHyphens w:val="true"/>
       </w:pPr>
     </w:pPrDefault>
@@ -3183,10 +3154,11 @@
     <w:qFormat/>
     <w:pPr>
       <w:widowControl/>
-      <w:kinsoku w:val="true"/>
-      <w:overflowPunct w:val="true"/>
-      <w:autoSpaceDE w:val="true"/>
+      <w:suppressAutoHyphens w:val="true"/>
+      <w:overflowPunct w:val="false"/>
       <w:bidi w:val="0"/>
+      <w:spacing w:before="0" w:after="0"/>
+      <w:jc w:val="start"/>
     </w:pPr>
     <w:rPr>
       <w:rFonts w:ascii="Times New Roman" w:hAnsi="Times New Roman" w:eastAsia="Noto Serif CJK SC" w:cs="FreeSans"/>

</xml_diff>